<commit_message>
Rajout du rapport et du plan d'exécution de l'application avec des captures d'écran
</commit_message>
<xml_diff>
--- a/Plan Exécution projet Microservice.docx
+++ b/Plan Exécution projet Microservice.docx
@@ -3,48 +3,38 @@
 <w:document xmlns:wpc="http://schemas.microsoft.com/office/word/2010/wordprocessingCanvas" xmlns:cx="http://schemas.microsoft.com/office/drawing/2014/chartex" xmlns:cx1="http://schemas.microsoft.com/office/drawing/2015/9/8/chartex" xmlns:cx2="http://schemas.microsoft.com/office/drawing/2015/10/21/chartex" xmlns:cx3="http://schemas.microsoft.com/office/drawing/2016/5/9/chartex" xmlns:cx4="http://schemas.microsoft.com/office/drawing/2016/5/10/chartex" xmlns:cx5="http://schemas.microsoft.com/office/drawing/2016/5/11/chartex" xmlns:cx6="http://schemas.microsoft.com/office/drawing/2016/5/12/chartex" xmlns:cx7="http://schemas.microsoft.com/office/drawing/2016/5/13/chartex" xmlns:cx8="http://schemas.microsoft.com/office/drawing/2016/5/14/chartex" xmlns:mc="http://schemas.openxmlformats.org/markup-compatibility/2006" xmlns:aink="http://schemas.microsoft.com/office/drawing/2016/ink" xmlns:am3d="http://schemas.microsoft.com/office/drawing/2017/model3d" xmlns:o="urn:schemas-microsoft-com:office:office" xmlns:r="http://schemas.openxmlformats.org/officeDocument/2006/relationships" xmlns:m="http://schemas.openxmlformats.org/officeDocument/2006/math" xmlns:v="urn:schemas-microsoft-com:vml" xmlns:wp14="http://schemas.microsoft.com/office/word/2010/wordprocessingDrawing" xmlns:wp="http://schemas.openxmlformats.org/drawingml/2006/wordprocessingDrawing" xmlns:w10="urn:schemas-microsoft-com:office:word" xmlns:w="http://schemas.openxmlformats.org/wordprocessingml/2006/main" xmlns:w14="http://schemas.microsoft.com/office/word/2010/wordml" xmlns:w15="http://schemas.microsoft.com/office/word/2012/wordml" xmlns:w16cid="http://schemas.microsoft.com/office/word/2016/wordml/cid" xmlns:w16se="http://schemas.microsoft.com/office/word/2015/wordml/symex" xmlns:wpg="http://schemas.microsoft.com/office/word/2010/wordprocessingGroup" xmlns:wpi="http://schemas.microsoft.com/office/word/2010/wordprocessingInk" xmlns:wne="http://schemas.microsoft.com/office/word/2006/wordml" xmlns:wps="http://schemas.microsoft.com/office/word/2010/wordprocessingShape" mc:Ignorable="w14 w15 w16se w16cid wp14">
   <w:body>
     <w:p>
+      <w:pPr>
+        <w:pStyle w:val="Titre1"/>
+      </w:pPr>
       <w:r>
         <w:t>Exécution sous docker</w:t>
       </w:r>
-    </w:p>
+      <w:r>
+        <w:t xml:space="preserve"> et déploiements </w:t>
+      </w:r>
+    </w:p>
+    <w:p>
+      <w:pPr>
+        <w:pStyle w:val="Titre2"/>
+        <w:numPr>
+          <w:ilvl w:val="0"/>
+          <w:numId w:val="5"/>
+        </w:numPr>
+      </w:pPr>
+      <w:r>
+        <w:t>Docker</w:t>
+      </w:r>
+    </w:p>
+    <w:p/>
     <w:p>
       <w:r>
         <w:t xml:space="preserve">Avant l’utilisation de docker, il faut d’abord générer </w:t>
       </w:r>
-      <w:proofErr w:type="gramStart"/>
-      <w:r>
-        <w:t>les différents</w:t>
-      </w:r>
-      <w:r>
-        <w:t xml:space="preserve"> jar</w:t>
-      </w:r>
-      <w:proofErr w:type="gramEnd"/>
-      <w:r>
-        <w:t xml:space="preserve"> pour chaque microservice en faisant « </w:t>
-      </w:r>
-      <w:proofErr w:type="spellStart"/>
-      <w:r>
-        <w:t>mvn</w:t>
-      </w:r>
-      <w:proofErr w:type="spellEnd"/>
-      <w:r>
-        <w:t xml:space="preserve"> </w:t>
-      </w:r>
-      <w:proofErr w:type="spellStart"/>
-      <w:r>
-        <w:t>install</w:t>
-      </w:r>
-      <w:proofErr w:type="spellEnd"/>
-      <w:r>
-        <w:t xml:space="preserve"> » en ligne de commande ou directement dans </w:t>
-      </w:r>
-      <w:proofErr w:type="spellStart"/>
-      <w:r>
-        <w:t>IntelliJ</w:t>
-      </w:r>
-      <w:proofErr w:type="spellEnd"/>
-      <w:r>
-        <w:t xml:space="preserve"> dans le panneau latéral droit .</w:t>
+      <w:r>
+        <w:t>les différents jars</w:t>
+      </w:r>
+      <w:r>
+        <w:t xml:space="preserve"> pour chaque microservice en faisant « mvn install » en ligne de commande ou directement dans IntelliJ dans le panneau latéral droit .</w:t>
       </w:r>
     </w:p>
     <w:p>
@@ -274,19 +264,17 @@
         </w:tabs>
       </w:pPr>
       <w:r>
-        <w:t xml:space="preserve">&gt; Cd </w:t>
-      </w:r>
-      <w:r>
-        <w:t>microservice-lecteur </w:t>
-      </w:r>
-    </w:p>
-    <w:p>
-      <w:pPr>
-        <w:tabs>
-          <w:tab w:val="left" w:pos="1103"/>
-        </w:tabs>
-      </w:pPr>
-      <w:r>
+        <w:t>&gt; Cd microservice-lecteur </w:t>
+      </w:r>
+    </w:p>
+    <w:p>
+      <w:pPr>
+        <w:tabs>
+          <w:tab w:val="left" w:pos="1103"/>
+        </w:tabs>
+      </w:pPr>
+      <w:r>
+        <w:lastRenderedPageBreak/>
         <w:t>Construction de l’image docker</w:t>
       </w:r>
     </w:p>
@@ -297,25 +285,16 @@
         </w:tabs>
       </w:pPr>
       <w:r>
-        <w:t xml:space="preserve">&gt;docker </w:t>
-      </w:r>
-      <w:proofErr w:type="spellStart"/>
-      <w:r>
-        <w:t>build</w:t>
-      </w:r>
-      <w:proofErr w:type="spellEnd"/>
-      <w:r>
-        <w:t xml:space="preserve"> -t microservice-lecteur.jar . </w:t>
-      </w:r>
-    </w:p>
-    <w:p>
-      <w:pPr>
-        <w:tabs>
-          <w:tab w:val="left" w:pos="1103"/>
-        </w:tabs>
-      </w:pPr>
-      <w:r>
-        <w:lastRenderedPageBreak/>
+        <w:t xml:space="preserve">&gt;docker build -t microservice-lecteur.jar . </w:t>
+      </w:r>
+    </w:p>
+    <w:p>
+      <w:pPr>
+        <w:tabs>
+          <w:tab w:val="left" w:pos="1103"/>
+        </w:tabs>
+      </w:pPr>
+      <w:r>
         <w:tab/>
         <w:t xml:space="preserve">Le point à la fin est à ne pas oublié </w:t>
       </w:r>
@@ -413,10 +392,7 @@
         <w:t>&gt;</w:t>
       </w:r>
       <w:r>
-        <w:t xml:space="preserve"> </w:t>
-      </w:r>
-      <w:r>
-        <w:t>docker run -p 9090:8002 microservice-lecteur.jar</w:t>
+        <w:t xml:space="preserve"> docker run -p 9090:8002 microservice-lecteur.jar</w:t>
       </w:r>
     </w:p>
     <w:p>
@@ -449,13 +425,8 @@
         <w:ind w:left="1068"/>
       </w:pPr>
       <w:r>
-        <w:t xml:space="preserve">8002 est le port de la configuration dans le </w:t>
-      </w:r>
-      <w:proofErr w:type="spellStart"/>
-      <w:r>
-        <w:t>Dokerfile</w:t>
-      </w:r>
-      <w:proofErr w:type="spellEnd"/>
+        <w:t>8002 est le port de la configuration dans le Dokerfile</w:t>
+      </w:r>
     </w:p>
     <w:p>
       <w:pPr>
@@ -540,8 +511,6 @@
           <w:noProof/>
         </w:rPr>
       </w:pPr>
-      <w:bookmarkStart w:id="0" w:name="_GoBack"/>
-      <w:bookmarkEnd w:id="0"/>
     </w:p>
     <w:p>
       <w:pPr>
@@ -615,6 +584,123 @@
         <w:t xml:space="preserve"> </w:t>
       </w:r>
     </w:p>
+    <w:p>
+      <w:pPr>
+        <w:tabs>
+          <w:tab w:val="left" w:pos="1103"/>
+        </w:tabs>
+      </w:pPr>
+      <w:r>
+        <w:rPr>
+          <w:rStyle w:val="Titre2Car"/>
+        </w:rPr>
+        <w:t>II-</w:t>
+      </w:r>
+      <w:r>
+        <w:tab/>
+      </w:r>
+      <w:r>
+        <w:rPr>
+          <w:rStyle w:val="Titre2Car"/>
+        </w:rPr>
+        <w:t>Déploiement des microservices</w:t>
+      </w:r>
+      <w:r>
+        <w:t xml:space="preserve"> </w:t>
+      </w:r>
+    </w:p>
+    <w:p>
+      <w:pPr>
+        <w:pStyle w:val="Paragraphedeliste"/>
+        <w:tabs>
+          <w:tab w:val="left" w:pos="1103"/>
+        </w:tabs>
+        <w:ind w:left="1068"/>
+        <w:rPr>
+          <w:noProof/>
+        </w:rPr>
+      </w:pPr>
+      <w:r>
+        <w:rPr>
+          <w:noProof/>
+        </w:rPr>
+        <w:t>Les phases sont indiquées dans l’image suivante</w:t>
+      </w:r>
+      <w:r>
+        <w:rPr>
+          <w:noProof/>
+        </w:rPr>
+        <w:t>.</w:t>
+      </w:r>
+    </w:p>
+    <w:p>
+      <w:pPr>
+        <w:pStyle w:val="Paragraphedeliste"/>
+        <w:tabs>
+          <w:tab w:val="left" w:pos="1103"/>
+        </w:tabs>
+        <w:ind w:left="1068"/>
+        <w:rPr>
+          <w:noProof/>
+        </w:rPr>
+      </w:pPr>
+      <w:r>
+        <w:rPr>
+          <w:noProof/>
+        </w:rPr>
+        <w:t>Cet exemple illustre le déploiement de notre service «  Client »</w:t>
+      </w:r>
+    </w:p>
+    <w:p>
+      <w:pPr>
+        <w:tabs>
+          <w:tab w:val="left" w:pos="1440"/>
+        </w:tabs>
+      </w:pPr>
+      <w:r>
+        <w:rPr>
+          <w:noProof/>
+        </w:rPr>
+        <w:lastRenderedPageBreak/>
+        <w:drawing>
+          <wp:inline distT="0" distB="0" distL="0" distR="0" wp14:anchorId="1EFF90A5" wp14:editId="604C2DA8">
+            <wp:extent cx="5760720" cy="5937885"/>
+            <wp:effectExtent l="0" t="0" r="0" b="5715"/>
+            <wp:docPr id="7" name="Image 7"/>
+            <wp:cNvGraphicFramePr>
+              <a:graphicFrameLocks xmlns:a="http://schemas.openxmlformats.org/drawingml/2006/main" noChangeAspect="1"/>
+            </wp:cNvGraphicFramePr>
+            <a:graphic xmlns:a="http://schemas.openxmlformats.org/drawingml/2006/main">
+              <a:graphicData uri="http://schemas.openxmlformats.org/drawingml/2006/picture">
+                <pic:pic xmlns:pic="http://schemas.openxmlformats.org/drawingml/2006/picture">
+                  <pic:nvPicPr>
+                    <pic:cNvPr id="1" name=""/>
+                    <pic:cNvPicPr/>
+                  </pic:nvPicPr>
+                  <pic:blipFill>
+                    <a:blip r:embed="rId10"/>
+                    <a:stretch>
+                      <a:fillRect/>
+                    </a:stretch>
+                  </pic:blipFill>
+                  <pic:spPr>
+                    <a:xfrm>
+                      <a:off x="0" y="0"/>
+                      <a:ext cx="5760720" cy="5937885"/>
+                    </a:xfrm>
+                    <a:prstGeom prst="rect">
+                      <a:avLst/>
+                    </a:prstGeom>
+                  </pic:spPr>
+                </pic:pic>
+              </a:graphicData>
+            </a:graphic>
+          </wp:inline>
+        </w:drawing>
+      </w:r>
+      <w:bookmarkStart w:id="0" w:name="_GoBack"/>
+      <w:bookmarkEnd w:id="0"/>
+    </w:p>
     <w:sectPr>
       <w:pgSz w:w="11906" w:h="16838"/>
       <w:pgMar w:top="1417" w:right="1417" w:bottom="1417" w:left="1417" w:header="708" w:footer="708" w:gutter="0"/>
@@ -741,6 +827,95 @@
     </w:lvl>
   </w:abstractNum>
   <w:abstractNum w:abstractNumId="1" w15:restartNumberingAfterBreak="0">
+    <w:nsid w:val="3A6503F9"/>
+    <w:multiLevelType w:val="hybridMultilevel"/>
+    <w:tmpl w:val="53C883B4"/>
+    <w:lvl w:ilvl="0" w:tplc="32705968">
+      <w:start w:val="1"/>
+      <w:numFmt w:val="upperRoman"/>
+      <w:lvlText w:val="%1-"/>
+      <w:lvlJc w:val="left"/>
+      <w:pPr>
+        <w:ind w:left="1080" w:hanging="720"/>
+      </w:pPr>
+      <w:rPr>
+        <w:rFonts w:hint="default"/>
+      </w:rPr>
+    </w:lvl>
+    <w:lvl w:ilvl="1" w:tplc="040C0019" w:tentative="1">
+      <w:start w:val="1"/>
+      <w:numFmt w:val="lowerLetter"/>
+      <w:lvlText w:val="%2."/>
+      <w:lvlJc w:val="left"/>
+      <w:pPr>
+        <w:ind w:left="1440" w:hanging="360"/>
+      </w:pPr>
+    </w:lvl>
+    <w:lvl w:ilvl="2" w:tplc="040C001B" w:tentative="1">
+      <w:start w:val="1"/>
+      <w:numFmt w:val="lowerRoman"/>
+      <w:lvlText w:val="%3."/>
+      <w:lvlJc w:val="right"/>
+      <w:pPr>
+        <w:ind w:left="2160" w:hanging="180"/>
+      </w:pPr>
+    </w:lvl>
+    <w:lvl w:ilvl="3" w:tplc="040C000F" w:tentative="1">
+      <w:start w:val="1"/>
+      <w:numFmt w:val="decimal"/>
+      <w:lvlText w:val="%4."/>
+      <w:lvlJc w:val="left"/>
+      <w:pPr>
+        <w:ind w:left="2880" w:hanging="360"/>
+      </w:pPr>
+    </w:lvl>
+    <w:lvl w:ilvl="4" w:tplc="040C0019" w:tentative="1">
+      <w:start w:val="1"/>
+      <w:numFmt w:val="lowerLetter"/>
+      <w:lvlText w:val="%5."/>
+      <w:lvlJc w:val="left"/>
+      <w:pPr>
+        <w:ind w:left="3600" w:hanging="360"/>
+      </w:pPr>
+    </w:lvl>
+    <w:lvl w:ilvl="5" w:tplc="040C001B" w:tentative="1">
+      <w:start w:val="1"/>
+      <w:numFmt w:val="lowerRoman"/>
+      <w:lvlText w:val="%6."/>
+      <w:lvlJc w:val="right"/>
+      <w:pPr>
+        <w:ind w:left="4320" w:hanging="180"/>
+      </w:pPr>
+    </w:lvl>
+    <w:lvl w:ilvl="6" w:tplc="040C000F" w:tentative="1">
+      <w:start w:val="1"/>
+      <w:numFmt w:val="decimal"/>
+      <w:lvlText w:val="%7."/>
+      <w:lvlJc w:val="left"/>
+      <w:pPr>
+        <w:ind w:left="5040" w:hanging="360"/>
+      </w:pPr>
+    </w:lvl>
+    <w:lvl w:ilvl="7" w:tplc="040C0019" w:tentative="1">
+      <w:start w:val="1"/>
+      <w:numFmt w:val="lowerLetter"/>
+      <w:lvlText w:val="%8."/>
+      <w:lvlJc w:val="left"/>
+      <w:pPr>
+        <w:ind w:left="5760" w:hanging="360"/>
+      </w:pPr>
+    </w:lvl>
+    <w:lvl w:ilvl="8" w:tplc="040C001B" w:tentative="1">
+      <w:start w:val="1"/>
+      <w:numFmt w:val="lowerRoman"/>
+      <w:lvlText w:val="%9."/>
+      <w:lvlJc w:val="right"/>
+      <w:pPr>
+        <w:ind w:left="6480" w:hanging="180"/>
+      </w:pPr>
+    </w:lvl>
+  </w:abstractNum>
+  <w:abstractNum w:abstractNumId="2" w15:restartNumberingAfterBreak="0">
     <w:nsid w:val="640A1F7F"/>
     <w:multiLevelType w:val="hybridMultilevel"/>
     <w:tmpl w:val="02A0EC66"/>
@@ -829,11 +1004,198 @@
       </w:pPr>
     </w:lvl>
   </w:abstractNum>
+  <w:abstractNum w:abstractNumId="3" w15:restartNumberingAfterBreak="0">
+    <w:nsid w:val="7709685F"/>
+    <w:multiLevelType w:val="hybridMultilevel"/>
+    <w:tmpl w:val="6AC45084"/>
+    <w:lvl w:ilvl="0" w:tplc="A52AB7AA">
+      <w:start w:val="1"/>
+      <w:numFmt w:val="upperRoman"/>
+      <w:lvlText w:val="%1-"/>
+      <w:lvlJc w:val="left"/>
+      <w:pPr>
+        <w:ind w:left="1080" w:hanging="720"/>
+      </w:pPr>
+      <w:rPr>
+        <w:rFonts w:hint="default"/>
+      </w:rPr>
+    </w:lvl>
+    <w:lvl w:ilvl="1" w:tplc="040C0019" w:tentative="1">
+      <w:start w:val="1"/>
+      <w:numFmt w:val="lowerLetter"/>
+      <w:lvlText w:val="%2."/>
+      <w:lvlJc w:val="left"/>
+      <w:pPr>
+        <w:ind w:left="1440" w:hanging="360"/>
+      </w:pPr>
+    </w:lvl>
+    <w:lvl w:ilvl="2" w:tplc="040C001B" w:tentative="1">
+      <w:start w:val="1"/>
+      <w:numFmt w:val="lowerRoman"/>
+      <w:lvlText w:val="%3."/>
+      <w:lvlJc w:val="right"/>
+      <w:pPr>
+        <w:ind w:left="2160" w:hanging="180"/>
+      </w:pPr>
+    </w:lvl>
+    <w:lvl w:ilvl="3" w:tplc="040C000F" w:tentative="1">
+      <w:start w:val="1"/>
+      <w:numFmt w:val="decimal"/>
+      <w:lvlText w:val="%4."/>
+      <w:lvlJc w:val="left"/>
+      <w:pPr>
+        <w:ind w:left="2880" w:hanging="360"/>
+      </w:pPr>
+    </w:lvl>
+    <w:lvl w:ilvl="4" w:tplc="040C0019" w:tentative="1">
+      <w:start w:val="1"/>
+      <w:numFmt w:val="lowerLetter"/>
+      <w:lvlText w:val="%5."/>
+      <w:lvlJc w:val="left"/>
+      <w:pPr>
+        <w:ind w:left="3600" w:hanging="360"/>
+      </w:pPr>
+    </w:lvl>
+    <w:lvl w:ilvl="5" w:tplc="040C001B" w:tentative="1">
+      <w:start w:val="1"/>
+      <w:numFmt w:val="lowerRoman"/>
+      <w:lvlText w:val="%6."/>
+      <w:lvlJc w:val="right"/>
+      <w:pPr>
+        <w:ind w:left="4320" w:hanging="180"/>
+      </w:pPr>
+    </w:lvl>
+    <w:lvl w:ilvl="6" w:tplc="040C000F" w:tentative="1">
+      <w:start w:val="1"/>
+      <w:numFmt w:val="decimal"/>
+      <w:lvlText w:val="%7."/>
+      <w:lvlJc w:val="left"/>
+      <w:pPr>
+        <w:ind w:left="5040" w:hanging="360"/>
+      </w:pPr>
+    </w:lvl>
+    <w:lvl w:ilvl="7" w:tplc="040C0019" w:tentative="1">
+      <w:start w:val="1"/>
+      <w:numFmt w:val="lowerLetter"/>
+      <w:lvlText w:val="%8."/>
+      <w:lvlJc w:val="left"/>
+      <w:pPr>
+        <w:ind w:left="5760" w:hanging="360"/>
+      </w:pPr>
+    </w:lvl>
+    <w:lvl w:ilvl="8" w:tplc="040C001B" w:tentative="1">
+      <w:start w:val="1"/>
+      <w:numFmt w:val="lowerRoman"/>
+      <w:lvlText w:val="%9."/>
+      <w:lvlJc w:val="right"/>
+      <w:pPr>
+        <w:ind w:left="6480" w:hanging="180"/>
+      </w:pPr>
+    </w:lvl>
+  </w:abstractNum>
+  <w:abstractNum w:abstractNumId="4" w15:restartNumberingAfterBreak="0">
+    <w:nsid w:val="7BB77965"/>
+    <w:multiLevelType w:val="hybridMultilevel"/>
+    <w:tmpl w:val="175A1618"/>
+    <w:lvl w:ilvl="0" w:tplc="4CCCB214">
+      <w:start w:val="1"/>
+      <w:numFmt w:val="lowerRoman"/>
+      <w:lvlText w:val="%1-"/>
+      <w:lvlJc w:val="left"/>
+      <w:pPr>
+        <w:ind w:left="1080" w:hanging="720"/>
+      </w:pPr>
+      <w:rPr>
+        <w:rFonts w:hint="default"/>
+      </w:rPr>
+    </w:lvl>
+    <w:lvl w:ilvl="1" w:tplc="040C0019" w:tentative="1">
+      <w:start w:val="1"/>
+      <w:numFmt w:val="lowerLetter"/>
+      <w:lvlText w:val="%2."/>
+      <w:lvlJc w:val="left"/>
+      <w:pPr>
+        <w:ind w:left="1440" w:hanging="360"/>
+      </w:pPr>
+    </w:lvl>
+    <w:lvl w:ilvl="2" w:tplc="040C001B" w:tentative="1">
+      <w:start w:val="1"/>
+      <w:numFmt w:val="lowerRoman"/>
+      <w:lvlText w:val="%3."/>
+      <w:lvlJc w:val="right"/>
+      <w:pPr>
+        <w:ind w:left="2160" w:hanging="180"/>
+      </w:pPr>
+    </w:lvl>
+    <w:lvl w:ilvl="3" w:tplc="040C000F" w:tentative="1">
+      <w:start w:val="1"/>
+      <w:numFmt w:val="decimal"/>
+      <w:lvlText w:val="%4."/>
+      <w:lvlJc w:val="left"/>
+      <w:pPr>
+        <w:ind w:left="2880" w:hanging="360"/>
+      </w:pPr>
+    </w:lvl>
+    <w:lvl w:ilvl="4" w:tplc="040C0019" w:tentative="1">
+      <w:start w:val="1"/>
+      <w:numFmt w:val="lowerLetter"/>
+      <w:lvlText w:val="%5."/>
+      <w:lvlJc w:val="left"/>
+      <w:pPr>
+        <w:ind w:left="3600" w:hanging="360"/>
+      </w:pPr>
+    </w:lvl>
+    <w:lvl w:ilvl="5" w:tplc="040C001B" w:tentative="1">
+      <w:start w:val="1"/>
+      <w:numFmt w:val="lowerRoman"/>
+      <w:lvlText w:val="%6."/>
+      <w:lvlJc w:val="right"/>
+      <w:pPr>
+        <w:ind w:left="4320" w:hanging="180"/>
+      </w:pPr>
+    </w:lvl>
+    <w:lvl w:ilvl="6" w:tplc="040C000F" w:tentative="1">
+      <w:start w:val="1"/>
+      <w:numFmt w:val="decimal"/>
+      <w:lvlText w:val="%7."/>
+      <w:lvlJc w:val="left"/>
+      <w:pPr>
+        <w:ind w:left="5040" w:hanging="360"/>
+      </w:pPr>
+    </w:lvl>
+    <w:lvl w:ilvl="7" w:tplc="040C0019" w:tentative="1">
+      <w:start w:val="1"/>
+      <w:numFmt w:val="lowerLetter"/>
+      <w:lvlText w:val="%8."/>
+      <w:lvlJc w:val="left"/>
+      <w:pPr>
+        <w:ind w:left="5760" w:hanging="360"/>
+      </w:pPr>
+    </w:lvl>
+    <w:lvl w:ilvl="8" w:tplc="040C001B" w:tentative="1">
+      <w:start w:val="1"/>
+      <w:numFmt w:val="lowerRoman"/>
+      <w:lvlText w:val="%9."/>
+      <w:lvlJc w:val="right"/>
+      <w:pPr>
+        <w:ind w:left="6480" w:hanging="180"/>
+      </w:pPr>
+    </w:lvl>
+  </w:abstractNum>
   <w:num w:numId="1">
-    <w:abstractNumId w:val="1"/>
+    <w:abstractNumId w:val="2"/>
   </w:num>
   <w:num w:numId="2">
     <w:abstractNumId w:val="0"/>
+  </w:num>
+  <w:num w:numId="3">
+    <w:abstractNumId w:val="4"/>
+  </w:num>
+  <w:num w:numId="4">
+    <w:abstractNumId w:val="1"/>
+  </w:num>
+  <w:num w:numId="5">
+    <w:abstractNumId w:val="3"/>
   </w:num>
 </w:numbering>
 </file>
@@ -1237,6 +1599,49 @@
     <w:name w:val="Normal"/>
     <w:qFormat/>
   </w:style>
+  <w:style w:type="paragraph" w:styleId="Titre1">
+    <w:name w:val="heading 1"/>
+    <w:basedOn w:val="Normal"/>
+    <w:next w:val="Normal"/>
+    <w:link w:val="Titre1Car"/>
+    <w:uiPriority w:val="9"/>
+    <w:qFormat/>
+    <w:rsid w:val="005F3449"/>
+    <w:pPr>
+      <w:keepNext/>
+      <w:keepLines/>
+      <w:spacing w:before="240" w:after="0"/>
+      <w:outlineLvl w:val="0"/>
+    </w:pPr>
+    <w:rPr>
+      <w:rFonts w:asciiTheme="majorHAnsi" w:eastAsiaTheme="majorEastAsia" w:hAnsiTheme="majorHAnsi" w:cstheme="majorBidi"/>
+      <w:color w:val="2F5496" w:themeColor="accent1" w:themeShade="BF"/>
+      <w:sz w:val="32"/>
+      <w:szCs w:val="32"/>
+    </w:rPr>
+  </w:style>
+  <w:style w:type="paragraph" w:styleId="Titre2">
+    <w:name w:val="heading 2"/>
+    <w:basedOn w:val="Normal"/>
+    <w:next w:val="Normal"/>
+    <w:link w:val="Titre2Car"/>
+    <w:uiPriority w:val="9"/>
+    <w:unhideWhenUsed/>
+    <w:qFormat/>
+    <w:rsid w:val="005F3449"/>
+    <w:pPr>
+      <w:keepNext/>
+      <w:keepLines/>
+      <w:spacing w:before="40" w:after="0"/>
+      <w:outlineLvl w:val="1"/>
+    </w:pPr>
+    <w:rPr>
+      <w:rFonts w:asciiTheme="majorHAnsi" w:eastAsiaTheme="majorEastAsia" w:hAnsiTheme="majorHAnsi" w:cstheme="majorBidi"/>
+      <w:color w:val="2F5496" w:themeColor="accent1" w:themeShade="BF"/>
+      <w:sz w:val="26"/>
+      <w:szCs w:val="26"/>
+    </w:rPr>
+  </w:style>
   <w:style w:type="character" w:default="1" w:styleId="Policepardfaut">
     <w:name w:val="Default Paragraph Font"/>
     <w:uiPriority w:val="1"/>
@@ -1274,6 +1679,32 @@
       <w:ind w:left="720"/>
       <w:contextualSpacing/>
     </w:pPr>
+  </w:style>
+  <w:style w:type="character" w:customStyle="1" w:styleId="Titre1Car">
+    <w:name w:val="Titre 1 Car"/>
+    <w:basedOn w:val="Policepardfaut"/>
+    <w:link w:val="Titre1"/>
+    <w:uiPriority w:val="9"/>
+    <w:rsid w:val="005F3449"/>
+    <w:rPr>
+      <w:rFonts w:asciiTheme="majorHAnsi" w:eastAsiaTheme="majorEastAsia" w:hAnsiTheme="majorHAnsi" w:cstheme="majorBidi"/>
+      <w:color w:val="2F5496" w:themeColor="accent1" w:themeShade="BF"/>
+      <w:sz w:val="32"/>
+      <w:szCs w:val="32"/>
+    </w:rPr>
+  </w:style>
+  <w:style w:type="character" w:customStyle="1" w:styleId="Titre2Car">
+    <w:name w:val="Titre 2 Car"/>
+    <w:basedOn w:val="Policepardfaut"/>
+    <w:link w:val="Titre2"/>
+    <w:uiPriority w:val="9"/>
+    <w:rsid w:val="005F3449"/>
+    <w:rPr>
+      <w:rFonts w:asciiTheme="majorHAnsi" w:eastAsiaTheme="majorEastAsia" w:hAnsiTheme="majorHAnsi" w:cstheme="majorBidi"/>
+      <w:color w:val="2F5496" w:themeColor="accent1" w:themeShade="BF"/>
+      <w:sz w:val="26"/>
+      <w:szCs w:val="26"/>
+    </w:rPr>
   </w:style>
 </w:styles>
 </file>

</xml_diff>